<commit_message>
Added the important note about server.rb
</commit_message>
<xml_diff>
--- a/documentation.docx
+++ b/documentation.docx
@@ -873,49 +873,21 @@
         </w:rPr>
         <w:tab/>
       </w:r>
-      <w:proofErr w:type="spellStart"/>
-      <w:proofErr w:type="gramStart"/>
       <w:r>
         <w:rPr>
           <w:color w:val="FF0000"/>
           <w:sz w:val="22"/>
           <w:szCs w:val="22"/>
         </w:rPr>
-        <w:t>haml</w:t>
-      </w:r>
-      <w:proofErr w:type="gramEnd"/>
-      <w:r>
-        <w:rPr>
-          <w:color w:val="FF0000"/>
-          <w:sz w:val="22"/>
-          <w:szCs w:val="22"/>
-        </w:rPr>
-        <w:t>_coffee_assets</w:t>
-      </w:r>
-      <w:proofErr w:type="spellEnd"/>
+        <w:t>haml_coffee_assets</w:t>
+      </w:r>
       <w:r>
         <w:rPr>
           <w:sz w:val="22"/>
           <w:szCs w:val="22"/>
         </w:rPr>
         <w:tab/>
-        <w:t xml:space="preserve">For interpreting </w:t>
-      </w:r>
-      <w:proofErr w:type="spellStart"/>
-      <w:r>
-        <w:rPr>
-          <w:sz w:val="22"/>
-          <w:szCs w:val="22"/>
-        </w:rPr>
-        <w:t>hamlc</w:t>
-      </w:r>
-      <w:proofErr w:type="spellEnd"/>
-      <w:r>
-        <w:rPr>
-          <w:sz w:val="22"/>
-          <w:szCs w:val="22"/>
-        </w:rPr>
-        <w:t xml:space="preserve"> files with JST</w:t>
+        <w:t>For interpreting hamlc files with JST</w:t>
       </w:r>
     </w:p>
     <w:p>
@@ -937,26 +909,14 @@
         </w:rPr>
         <w:tab/>
       </w:r>
-      <w:proofErr w:type="spellStart"/>
-      <w:proofErr w:type="gramStart"/>
       <w:r>
         <w:rPr>
           <w:color w:val="FF0000"/>
           <w:sz w:val="22"/>
           <w:szCs w:val="22"/>
         </w:rPr>
-        <w:t>exec</w:t>
-      </w:r>
-      <w:proofErr w:type="gramEnd"/>
-      <w:r>
-        <w:rPr>
-          <w:color w:val="FF0000"/>
-          <w:sz w:val="22"/>
-          <w:szCs w:val="22"/>
-        </w:rPr>
-        <w:t>_js</w:t>
-      </w:r>
-      <w:proofErr w:type="spellEnd"/>
+        <w:t>exec_js</w:t>
+      </w:r>
       <w:r>
         <w:rPr>
           <w:sz w:val="22"/>
@@ -985,25 +945,13 @@
         </w:rPr>
         <w:tab/>
       </w:r>
-      <w:proofErr w:type="spellStart"/>
-      <w:proofErr w:type="gramStart"/>
       <w:r>
         <w:rPr>
           <w:color w:val="FF0000"/>
           <w:sz w:val="22"/>
           <w:szCs w:val="22"/>
         </w:rPr>
-        <w:t>haml</w:t>
-      </w:r>
-      <w:proofErr w:type="spellEnd"/>
-      <w:proofErr w:type="gramEnd"/>
-      <w:r>
-        <w:rPr>
-          <w:color w:val="FF0000"/>
-          <w:sz w:val="22"/>
-          <w:szCs w:val="22"/>
-        </w:rPr>
-        <w:t>-rails</w:t>
+        <w:t>haml-rails</w:t>
       </w:r>
       <w:r>
         <w:rPr>
@@ -1011,23 +959,7 @@
           <w:szCs w:val="22"/>
         </w:rPr>
         <w:tab/>
-        <w:t xml:space="preserve">For generating html from </w:t>
-      </w:r>
-      <w:proofErr w:type="spellStart"/>
-      <w:r>
-        <w:rPr>
-          <w:sz w:val="22"/>
-          <w:szCs w:val="22"/>
-        </w:rPr>
-        <w:t>haml</w:t>
-      </w:r>
-      <w:proofErr w:type="spellEnd"/>
-      <w:r>
-        <w:rPr>
-          <w:sz w:val="22"/>
-          <w:szCs w:val="22"/>
-        </w:rPr>
-        <w:t xml:space="preserve"> files</w:t>
+        <w:t>For generating html from haml files</w:t>
       </w:r>
     </w:p>
     <w:p>
@@ -1049,25 +981,13 @@
         </w:rPr>
         <w:tab/>
       </w:r>
-      <w:proofErr w:type="spellStart"/>
-      <w:proofErr w:type="gramStart"/>
       <w:r>
         <w:rPr>
           <w:color w:val="FF0000"/>
           <w:sz w:val="22"/>
           <w:szCs w:val="22"/>
         </w:rPr>
-        <w:t>rspec</w:t>
-      </w:r>
-      <w:proofErr w:type="spellEnd"/>
-      <w:proofErr w:type="gramEnd"/>
-      <w:r>
-        <w:rPr>
-          <w:color w:val="FF0000"/>
-          <w:sz w:val="22"/>
-          <w:szCs w:val="22"/>
-        </w:rPr>
-        <w:t>-rails</w:t>
+        <w:t>rspec-rails</w:t>
       </w:r>
       <w:r>
         <w:rPr>
@@ -1097,23 +1017,13 @@
         </w:rPr>
         <w:tab/>
       </w:r>
-      <w:proofErr w:type="gramStart"/>
       <w:r>
         <w:rPr>
           <w:color w:val="FF0000"/>
           <w:sz w:val="22"/>
           <w:szCs w:val="22"/>
         </w:rPr>
-        <w:t>jasmine</w:t>
-      </w:r>
-      <w:proofErr w:type="gramEnd"/>
-      <w:r>
-        <w:rPr>
-          <w:color w:val="FF0000"/>
-          <w:sz w:val="22"/>
-          <w:szCs w:val="22"/>
-        </w:rPr>
-        <w:t>-rails</w:t>
+        <w:t>jasmine-rails</w:t>
       </w:r>
       <w:r>
         <w:rPr>
@@ -1143,8 +1053,6 @@
         </w:rPr>
         <w:tab/>
       </w:r>
-      <w:proofErr w:type="spellStart"/>
-      <w:proofErr w:type="gramStart"/>
       <w:r>
         <w:rPr>
           <w:color w:val="FF0000"/>
@@ -1153,8 +1061,6 @@
         </w:rPr>
         <w:t>jasminerice</w:t>
       </w:r>
-      <w:proofErr w:type="spellEnd"/>
-      <w:proofErr w:type="gramEnd"/>
       <w:r>
         <w:rPr>
           <w:sz w:val="22"/>
@@ -1183,26 +1089,14 @@
         </w:rPr>
         <w:tab/>
       </w:r>
-      <w:proofErr w:type="spellStart"/>
-      <w:proofErr w:type="gramStart"/>
       <w:r>
         <w:rPr>
           <w:color w:val="FF0000"/>
           <w:sz w:val="22"/>
           <w:szCs w:val="22"/>
         </w:rPr>
-        <w:t>factory</w:t>
-      </w:r>
-      <w:proofErr w:type="gramEnd"/>
-      <w:r>
-        <w:rPr>
-          <w:color w:val="FF0000"/>
-          <w:sz w:val="22"/>
-          <w:szCs w:val="22"/>
-        </w:rPr>
-        <w:t>_girl_rails</w:t>
-      </w:r>
-      <w:proofErr w:type="spellEnd"/>
+        <w:t>factory_girl_rails</w:t>
+      </w:r>
       <w:r>
         <w:rPr>
           <w:sz w:val="22"/>
@@ -1215,23 +1109,7 @@
           <w:sz w:val="22"/>
           <w:szCs w:val="22"/>
         </w:rPr>
-        <w:t xml:space="preserve">I love </w:t>
-      </w:r>
-      <w:proofErr w:type="spellStart"/>
-      <w:r>
-        <w:rPr>
-          <w:sz w:val="22"/>
-          <w:szCs w:val="22"/>
-        </w:rPr>
-        <w:t>FactoryGirl</w:t>
-      </w:r>
-      <w:proofErr w:type="spellEnd"/>
-      <w:r>
-        <w:rPr>
-          <w:sz w:val="22"/>
-          <w:szCs w:val="22"/>
-        </w:rPr>
-        <w:t>, but in retrospective adding it at this stage of the app was a huge overkill. But now it is there. No regrets.</w:t>
+        <w:t>I love FactoryGirl, but in retrospective adding it at this stage of the app was a huge overkill. But now it is there. No regrets.</w:t>
       </w:r>
     </w:p>
     <w:p>
@@ -1253,8 +1131,6 @@
         </w:rPr>
         <w:tab/>
       </w:r>
-      <w:proofErr w:type="spellStart"/>
-      <w:proofErr w:type="gramStart"/>
       <w:r>
         <w:rPr>
           <w:color w:val="FF0000"/>
@@ -1263,8 +1139,6 @@
         </w:rPr>
         <w:t>timecop</w:t>
       </w:r>
-      <w:proofErr w:type="spellEnd"/>
-      <w:proofErr w:type="gramEnd"/>
       <w:r>
         <w:rPr>
           <w:sz w:val="22"/>
@@ -1293,23 +1167,13 @@
         </w:rPr>
         <w:tab/>
       </w:r>
-      <w:proofErr w:type="gramStart"/>
       <w:r>
         <w:rPr>
           <w:color w:val="FF0000"/>
           <w:sz w:val="22"/>
           <w:szCs w:val="22"/>
         </w:rPr>
-        <w:t>bootstrap</w:t>
-      </w:r>
-      <w:proofErr w:type="gramEnd"/>
-      <w:r>
-        <w:rPr>
-          <w:color w:val="FF0000"/>
-          <w:sz w:val="22"/>
-          <w:szCs w:val="22"/>
-        </w:rPr>
-        <w:t>-sass</w:t>
+        <w:t>bootstrap-sass</w:t>
       </w:r>
       <w:r>
         <w:rPr>
@@ -1317,23 +1181,7 @@
           <w:szCs w:val="22"/>
         </w:rPr>
         <w:tab/>
-        <w:t xml:space="preserve">I’m not a CSS expert or a front page “artiste”, I just wanted to get a quick </w:t>
-      </w:r>
-      <w:proofErr w:type="spellStart"/>
-      <w:r>
-        <w:rPr>
-          <w:sz w:val="22"/>
-          <w:szCs w:val="22"/>
-        </w:rPr>
-        <w:t>css</w:t>
-      </w:r>
-      <w:proofErr w:type="spellEnd"/>
-      <w:r>
-        <w:rPr>
-          <w:sz w:val="22"/>
-          <w:szCs w:val="22"/>
-        </w:rPr>
-        <w:t xml:space="preserve"> theme going.</w:t>
+        <w:t>I’m not a CSS expert or a front page “artiste”, I just wanted to get a quick css theme going.</w:t>
       </w:r>
     </w:p>
     <w:p>
@@ -1355,26 +1203,14 @@
         </w:rPr>
         <w:tab/>
       </w:r>
-      <w:proofErr w:type="spellStart"/>
-      <w:proofErr w:type="gramStart"/>
       <w:r>
         <w:rPr>
           <w:color w:val="FF0000"/>
           <w:sz w:val="22"/>
           <w:szCs w:val="22"/>
         </w:rPr>
-        <w:t>rails</w:t>
-      </w:r>
-      <w:proofErr w:type="gramEnd"/>
-      <w:r>
-        <w:rPr>
-          <w:color w:val="FF0000"/>
-          <w:sz w:val="22"/>
-          <w:szCs w:val="22"/>
-        </w:rPr>
-        <w:t>_layout</w:t>
-      </w:r>
-      <w:proofErr w:type="spellEnd"/>
+        <w:t>rails_layout</w:t>
+      </w:r>
       <w:r>
         <w:rPr>
           <w:sz w:val="22"/>
@@ -1436,6 +1272,7 @@
         <w:tabs>
           <w:tab w:val="left" w:pos="567"/>
           <w:tab w:val="left" w:pos="3969"/>
+          <w:tab w:val="left" w:pos="7371"/>
         </w:tabs>
         <w:rPr>
           <w:sz w:val="22"/>
@@ -1504,9 +1341,378 @@
           <w:szCs w:val="22"/>
         </w:rPr>
         <w:t>.</w:t>
+      </w:r>
+    </w:p>
+    <w:p>
+      <w:pPr>
+        <w:pStyle w:val="Heading2"/>
+        <w:rPr>
+          <w:rFonts w:ascii="Times" w:hAnsi="Times" w:cs="Times"/>
+          <w:sz w:val="24"/>
+          <w:szCs w:val="24"/>
+        </w:rPr>
+      </w:pPr>
+      <w:r>
+        <w:t>ISSUES - IMPORTANT!</w:t>
+      </w:r>
+    </w:p>
+    <w:p>
+      <w:pPr>
+        <w:pStyle w:val="BodyText"/>
+        <w:tabs>
+          <w:tab w:val="left" w:pos="567"/>
+          <w:tab w:val="left" w:pos="3969"/>
+          <w:tab w:val="left" w:pos="7371"/>
+        </w:tabs>
+        <w:rPr>
+          <w:sz w:val="22"/>
+          <w:szCs w:val="22"/>
+        </w:rPr>
+      </w:pPr>
+    </w:p>
+    <w:p>
+      <w:pPr>
+        <w:pStyle w:val="BodyText"/>
+        <w:tabs>
+          <w:tab w:val="left" w:pos="567"/>
+          <w:tab w:val="left" w:pos="3969"/>
+          <w:tab w:val="left" w:pos="7371"/>
+        </w:tabs>
+        <w:rPr>
+          <w:sz w:val="22"/>
+          <w:szCs w:val="22"/>
+        </w:rPr>
+      </w:pPr>
+      <w:r>
+        <w:rPr>
+          <w:sz w:val="22"/>
+          <w:szCs w:val="22"/>
+        </w:rPr>
+        <w:t>I had to change the Sinatra app in order for the application to work. I encountered two problems:</w:t>
+      </w:r>
+    </w:p>
+    <w:p>
+      <w:pPr>
+        <w:pStyle w:val="BodyText"/>
+        <w:numPr>
+          <w:ilvl w:val="0"/>
+          <w:numId w:val="17"/>
+        </w:numPr>
+        <w:tabs>
+          <w:tab w:val="left" w:pos="567"/>
+          <w:tab w:val="left" w:pos="3969"/>
+          <w:tab w:val="left" w:pos="7371"/>
+        </w:tabs>
+        <w:rPr>
+          <w:sz w:val="22"/>
+          <w:szCs w:val="22"/>
+        </w:rPr>
+      </w:pPr>
+      <w:r>
+        <w:rPr>
+          <w:sz w:val="22"/>
+          <w:szCs w:val="22"/>
+        </w:rPr>
+        <w:t>Cross site http requests are blocked by the Sinatra app, which means I am not allowed to do a GET request to the Sinatra app from my rails app:</w:t>
+      </w:r>
+      <w:r>
+        <w:rPr>
+          <w:sz w:val="22"/>
+          <w:szCs w:val="22"/>
+        </w:rPr>
+        <w:br/>
+      </w:r>
+      <w:r>
+        <w:rPr>
+          <w:rFonts w:ascii="Courier New" w:hAnsi="Courier New" w:cs="Courier New"/>
+          <w:sz w:val="22"/>
+          <w:szCs w:val="22"/>
+        </w:rPr>
+        <w:t>W, [2014-01-15T21:28:24.735104 #7991]  WARN -- : attack prevented by Rack::Protection::JsonCsrf</w:t>
+      </w:r>
+    </w:p>
+    <w:p>
+      <w:pPr>
+        <w:pStyle w:val="BodyText"/>
+        <w:numPr>
+          <w:ilvl w:val="0"/>
+          <w:numId w:val="17"/>
+        </w:numPr>
+        <w:tabs>
+          <w:tab w:val="left" w:pos="567"/>
+          <w:tab w:val="left" w:pos="3969"/>
+          <w:tab w:val="left" w:pos="7371"/>
+        </w:tabs>
+        <w:rPr>
+          <w:sz w:val="22"/>
+          <w:szCs w:val="22"/>
+        </w:rPr>
+      </w:pPr>
+      <w:r>
+        <w:rPr>
+          <w:sz w:val="22"/>
+          <w:szCs w:val="22"/>
+        </w:rPr>
+        <w:t>The image paths for games in the Sinatra app was not correct</w:t>
+      </w:r>
+      <w:r>
+        <w:rPr>
+          <w:sz w:val="22"/>
+          <w:szCs w:val="22"/>
+        </w:rPr>
+        <w:t xml:space="preserve"> and lead to broken images</w:t>
+      </w:r>
+    </w:p>
+    <w:p>
+      <w:pPr>
+        <w:pStyle w:val="BodyText"/>
+        <w:tabs>
+          <w:tab w:val="left" w:pos="567"/>
+          <w:tab w:val="left" w:pos="3969"/>
+          <w:tab w:val="left" w:pos="7371"/>
+        </w:tabs>
+        <w:rPr>
+          <w:sz w:val="22"/>
+          <w:szCs w:val="22"/>
+        </w:rPr>
+      </w:pPr>
+      <w:r>
+        <w:rPr>
+          <w:sz w:val="22"/>
+          <w:szCs w:val="22"/>
+        </w:rPr>
+        <w:t xml:space="preserve">So these were the two issues I ran in to and for both of them I decided that the best solution is to modify the server code, which should be OK since </w:t>
+      </w:r>
+      <w:r>
+        <w:rPr>
+          <w:sz w:val="22"/>
+          <w:szCs w:val="22"/>
+        </w:rPr>
+        <w:t>the CMS</w:t>
+      </w:r>
+      <w:r>
+        <w:rPr>
+          <w:sz w:val="22"/>
+          <w:szCs w:val="22"/>
+        </w:rPr>
+        <w:t xml:space="preserve"> is </w:t>
+      </w:r>
+      <w:r>
+        <w:rPr>
+          <w:sz w:val="22"/>
+          <w:szCs w:val="22"/>
+        </w:rPr>
+        <w:t>simply another application that may also have bugs/issues</w:t>
+      </w:r>
+      <w:r>
+        <w:rPr>
+          <w:sz w:val="22"/>
+          <w:szCs w:val="22"/>
+        </w:rPr>
+        <w:t xml:space="preserve"> (assumption [1])</w:t>
+      </w:r>
+      <w:r>
+        <w:rPr>
+          <w:sz w:val="22"/>
+          <w:szCs w:val="22"/>
+        </w:rPr>
+        <w:t xml:space="preserve">. </w:t>
+      </w:r>
+    </w:p>
+    <w:p>
+      <w:pPr>
+        <w:pStyle w:val="BodyText"/>
+        <w:tabs>
+          <w:tab w:val="left" w:pos="567"/>
+          <w:tab w:val="left" w:pos="3969"/>
+          <w:tab w:val="left" w:pos="7371"/>
+        </w:tabs>
+        <w:rPr>
+          <w:sz w:val="22"/>
+          <w:szCs w:val="22"/>
+        </w:rPr>
+      </w:pPr>
+      <w:r>
+        <w:rPr>
+          <w:sz w:val="22"/>
+          <w:szCs w:val="22"/>
+        </w:rPr>
+        <w:t>S</w:t>
+      </w:r>
+      <w:r>
+        <w:rPr>
+          <w:sz w:val="22"/>
+          <w:szCs w:val="22"/>
+        </w:rPr>
+        <w:t>olution:</w:t>
+      </w:r>
+    </w:p>
+    <w:p>
+      <w:pPr>
+        <w:pStyle w:val="BodyText"/>
+        <w:numPr>
+          <w:ilvl w:val="0"/>
+          <w:numId w:val="18"/>
+        </w:numPr>
+        <w:tabs>
+          <w:tab w:val="left" w:pos="567"/>
+          <w:tab w:val="left" w:pos="3969"/>
+          <w:tab w:val="left" w:pos="7371"/>
+        </w:tabs>
+        <w:rPr>
+          <w:sz w:val="22"/>
+          <w:szCs w:val="22"/>
+        </w:rPr>
+      </w:pPr>
+      <w:r>
+        <w:rPr>
+          <w:sz w:val="22"/>
+          <w:szCs w:val="22"/>
+        </w:rPr>
+        <w:t xml:space="preserve">Put </w:t>
+      </w:r>
+      <w:r>
+        <w:rPr>
+          <w:rFonts w:ascii="Courier New" w:hAnsi="Courier New" w:cs="Courier New"/>
+          <w:sz w:val="22"/>
+          <w:szCs w:val="22"/>
+        </w:rPr>
+        <w:t>headers(</w:t>
+      </w:r>
+      <w:r>
+        <w:rPr>
+          <w:rFonts w:ascii="Courier New" w:hAnsi="Courier New" w:cs="Courier New"/>
+          <w:sz w:val="22"/>
+          <w:szCs w:val="22"/>
+        </w:rPr>
+        <w:t>"Access-Control-Allow-Origin" =&gt; "*" )</w:t>
+      </w:r>
+      <w:r>
+        <w:rPr>
+          <w:sz w:val="22"/>
+          <w:szCs w:val="22"/>
+        </w:rPr>
+        <w:t xml:space="preserve"> in before do</w:t>
+      </w:r>
+      <w:r>
+        <w:rPr>
+          <w:sz w:val="22"/>
+          <w:szCs w:val="22"/>
+        </w:rPr>
+        <w:t>. Now, this is a security concern and I will flag it as such before merging to master so someone well versed in Sinatra can let me know how this actually should be solved.</w:t>
+      </w:r>
+    </w:p>
+    <w:p>
+      <w:pPr>
+        <w:pStyle w:val="BodyText"/>
+        <w:numPr>
+          <w:ilvl w:val="0"/>
+          <w:numId w:val="18"/>
+        </w:numPr>
+        <w:tabs>
+          <w:tab w:val="left" w:pos="567"/>
+          <w:tab w:val="left" w:pos="3969"/>
+          <w:tab w:val="left" w:pos="7371"/>
+        </w:tabs>
+        <w:rPr>
+          <w:sz w:val="22"/>
+          <w:szCs w:val="22"/>
+        </w:rPr>
+      </w:pPr>
+      <w:r>
+        <w:rPr>
+          <w:sz w:val="22"/>
+          <w:szCs w:val="22"/>
+        </w:rPr>
+        <w:t>Add “SERVER +” to correct the paths</w:t>
+      </w:r>
+    </w:p>
+    <w:p>
+      <w:pPr>
+        <w:pStyle w:val="BodyText"/>
+        <w:tabs>
+          <w:tab w:val="left" w:pos="567"/>
+          <w:tab w:val="left" w:pos="3969"/>
+          <w:tab w:val="left" w:pos="7371"/>
+        </w:tabs>
+        <w:rPr>
+          <w:sz w:val="22"/>
+          <w:szCs w:val="22"/>
+        </w:rPr>
+      </w:pPr>
+      <w:r>
+        <w:rPr>
+          <w:sz w:val="22"/>
+          <w:szCs w:val="22"/>
+        </w:rPr>
+        <w:t xml:space="preserve">PS: </w:t>
+      </w:r>
+      <w:r>
+        <w:rPr>
+          <w:sz w:val="22"/>
+          <w:szCs w:val="22"/>
+        </w:rPr>
+        <w:t xml:space="preserve">I put my modified </w:t>
+      </w:r>
+      <w:r>
+        <w:rPr>
+          <w:sz w:val="22"/>
+          <w:szCs w:val="22"/>
+        </w:rPr>
+        <w:t xml:space="preserve">version of </w:t>
+      </w:r>
+      <w:r>
+        <w:rPr>
+          <w:sz w:val="22"/>
+          <w:szCs w:val="22"/>
+        </w:rPr>
+        <w:t>server</w:t>
+      </w:r>
+      <w:r>
+        <w:rPr>
+          <w:sz w:val="22"/>
+          <w:szCs w:val="22"/>
+        </w:rPr>
+        <w:t>.rb</w:t>
+      </w:r>
+      <w:r>
+        <w:rPr>
+          <w:sz w:val="22"/>
+          <w:szCs w:val="22"/>
+        </w:rPr>
+        <w:t xml:space="preserve"> in </w:t>
+      </w:r>
+      <w:r>
+        <w:rPr>
+          <w:rFonts w:ascii="Courier New" w:hAnsi="Courier New" w:cs="Courier New"/>
+          <w:sz w:val="22"/>
+          <w:szCs w:val="22"/>
+        </w:rPr>
+        <w:t>vendor/server_copy.rb</w:t>
+      </w:r>
+      <w:r>
+        <w:rPr>
+          <w:sz w:val="22"/>
+          <w:szCs w:val="22"/>
+        </w:rPr>
+        <w:t xml:space="preserve"> for </w:t>
+      </w:r>
+      <w:r>
+        <w:rPr>
+          <w:sz w:val="22"/>
+          <w:szCs w:val="22"/>
+        </w:rPr>
+        <w:t xml:space="preserve">your </w:t>
       </w:r>
       <w:bookmarkStart w:id="0" w:name="_GoBack"/>
       <w:bookmarkEnd w:id="0"/>
+      <w:r>
+        <w:rPr>
+          <w:sz w:val="22"/>
+          <w:szCs w:val="22"/>
+        </w:rPr>
+        <w:t>reference.</w:t>
+      </w:r>
     </w:p>
     <w:p>
       <w:pPr>
@@ -1804,7 +2010,7 @@
       <w:rPr>
         <w:noProof/>
       </w:rPr>
-      <w:t>2</w:t>
+      <w:t>3</w:t>
     </w:r>
     <w:r>
       <w:rPr>
@@ -1922,14 +2128,7 @@
           </w:r>
           <w:r>
             <w:br/>
-          </w:r>
-          <w:proofErr w:type="spellStart"/>
-          <w:r>
-            <w:t>Github</w:t>
-          </w:r>
-          <w:proofErr w:type="spellEnd"/>
-          <w:r>
-            <w:t xml:space="preserve">: </w:t>
+            <w:t xml:space="preserve">Github: </w:t>
           </w:r>
           <w:r>
             <w:t>https://github.com/parazyte/pilot</w:t>
@@ -2380,6 +2579,95 @@
     </w:lvl>
   </w:abstractNum>
   <w:abstractNum w:abstractNumId="12">
+    <w:nsid w:val="275657C8"/>
+    <w:multiLevelType w:val="hybridMultilevel"/>
+    <w:tmpl w:val="E7C2A3A8"/>
+    <w:lvl w:ilvl="0" w:tplc="04090011">
+      <w:start w:val="1"/>
+      <w:numFmt w:val="decimal"/>
+      <w:lvlText w:val="%1)"/>
+      <w:lvlJc w:val="left"/>
+      <w:pPr>
+        <w:ind w:left="720" w:hanging="360"/>
+      </w:pPr>
+      <w:rPr>
+        <w:rFonts w:hint="default"/>
+      </w:rPr>
+    </w:lvl>
+    <w:lvl w:ilvl="1" w:tplc="04090019" w:tentative="1">
+      <w:start w:val="1"/>
+      <w:numFmt w:val="lowerLetter"/>
+      <w:lvlText w:val="%2."/>
+      <w:lvlJc w:val="left"/>
+      <w:pPr>
+        <w:ind w:left="1440" w:hanging="360"/>
+      </w:pPr>
+    </w:lvl>
+    <w:lvl w:ilvl="2" w:tplc="0409001B" w:tentative="1">
+      <w:start w:val="1"/>
+      <w:numFmt w:val="lowerRoman"/>
+      <w:lvlText w:val="%3."/>
+      <w:lvlJc w:val="right"/>
+      <w:pPr>
+        <w:ind w:left="2160" w:hanging="180"/>
+      </w:pPr>
+    </w:lvl>
+    <w:lvl w:ilvl="3" w:tplc="0409000F" w:tentative="1">
+      <w:start w:val="1"/>
+      <w:numFmt w:val="decimal"/>
+      <w:lvlText w:val="%4."/>
+      <w:lvlJc w:val="left"/>
+      <w:pPr>
+        <w:ind w:left="2880" w:hanging="360"/>
+      </w:pPr>
+    </w:lvl>
+    <w:lvl w:ilvl="4" w:tplc="04090019" w:tentative="1">
+      <w:start w:val="1"/>
+      <w:numFmt w:val="lowerLetter"/>
+      <w:lvlText w:val="%5."/>
+      <w:lvlJc w:val="left"/>
+      <w:pPr>
+        <w:ind w:left="3600" w:hanging="360"/>
+      </w:pPr>
+    </w:lvl>
+    <w:lvl w:ilvl="5" w:tplc="0409001B" w:tentative="1">
+      <w:start w:val="1"/>
+      <w:numFmt w:val="lowerRoman"/>
+      <w:lvlText w:val="%6."/>
+      <w:lvlJc w:val="right"/>
+      <w:pPr>
+        <w:ind w:left="4320" w:hanging="180"/>
+      </w:pPr>
+    </w:lvl>
+    <w:lvl w:ilvl="6" w:tplc="0409000F" w:tentative="1">
+      <w:start w:val="1"/>
+      <w:numFmt w:val="decimal"/>
+      <w:lvlText w:val="%7."/>
+      <w:lvlJc w:val="left"/>
+      <w:pPr>
+        <w:ind w:left="5040" w:hanging="360"/>
+      </w:pPr>
+    </w:lvl>
+    <w:lvl w:ilvl="7" w:tplc="04090019" w:tentative="1">
+      <w:start w:val="1"/>
+      <w:numFmt w:val="lowerLetter"/>
+      <w:lvlText w:val="%8."/>
+      <w:lvlJc w:val="left"/>
+      <w:pPr>
+        <w:ind w:left="5760" w:hanging="360"/>
+      </w:pPr>
+    </w:lvl>
+    <w:lvl w:ilvl="8" w:tplc="0409001B" w:tentative="1">
+      <w:start w:val="1"/>
+      <w:numFmt w:val="lowerRoman"/>
+      <w:lvlText w:val="%9."/>
+      <w:lvlJc w:val="right"/>
+      <w:pPr>
+        <w:ind w:left="6480" w:hanging="180"/>
+      </w:pPr>
+    </w:lvl>
+  </w:abstractNum>
+  <w:abstractNum w:abstractNumId="13">
     <w:nsid w:val="346F46DB"/>
     <w:multiLevelType w:val="hybridMultilevel"/>
     <w:tmpl w:val="56042E0E"/>
@@ -2492,7 +2780,7 @@
       </w:rPr>
     </w:lvl>
   </w:abstractNum>
-  <w:abstractNum w:abstractNumId="13">
+  <w:abstractNum w:abstractNumId="14">
     <w:nsid w:val="4143703C"/>
     <w:multiLevelType w:val="hybridMultilevel"/>
     <w:tmpl w:val="78885B64"/>
@@ -2581,7 +2869,96 @@
       </w:pPr>
     </w:lvl>
   </w:abstractNum>
-  <w:abstractNum w:abstractNumId="14">
+  <w:abstractNum w:abstractNumId="15">
+    <w:nsid w:val="63226208"/>
+    <w:multiLevelType w:val="hybridMultilevel"/>
+    <w:tmpl w:val="13308018"/>
+    <w:lvl w:ilvl="0" w:tplc="04090011">
+      <w:start w:val="1"/>
+      <w:numFmt w:val="decimal"/>
+      <w:lvlText w:val="%1)"/>
+      <w:lvlJc w:val="left"/>
+      <w:pPr>
+        <w:ind w:left="720" w:hanging="360"/>
+      </w:pPr>
+      <w:rPr>
+        <w:rFonts w:hint="default"/>
+      </w:rPr>
+    </w:lvl>
+    <w:lvl w:ilvl="1" w:tplc="04090019" w:tentative="1">
+      <w:start w:val="1"/>
+      <w:numFmt w:val="lowerLetter"/>
+      <w:lvlText w:val="%2."/>
+      <w:lvlJc w:val="left"/>
+      <w:pPr>
+        <w:ind w:left="1440" w:hanging="360"/>
+      </w:pPr>
+    </w:lvl>
+    <w:lvl w:ilvl="2" w:tplc="0409001B" w:tentative="1">
+      <w:start w:val="1"/>
+      <w:numFmt w:val="lowerRoman"/>
+      <w:lvlText w:val="%3."/>
+      <w:lvlJc w:val="right"/>
+      <w:pPr>
+        <w:ind w:left="2160" w:hanging="180"/>
+      </w:pPr>
+    </w:lvl>
+    <w:lvl w:ilvl="3" w:tplc="0409000F" w:tentative="1">
+      <w:start w:val="1"/>
+      <w:numFmt w:val="decimal"/>
+      <w:lvlText w:val="%4."/>
+      <w:lvlJc w:val="left"/>
+      <w:pPr>
+        <w:ind w:left="2880" w:hanging="360"/>
+      </w:pPr>
+    </w:lvl>
+    <w:lvl w:ilvl="4" w:tplc="04090019" w:tentative="1">
+      <w:start w:val="1"/>
+      <w:numFmt w:val="lowerLetter"/>
+      <w:lvlText w:val="%5."/>
+      <w:lvlJc w:val="left"/>
+      <w:pPr>
+        <w:ind w:left="3600" w:hanging="360"/>
+      </w:pPr>
+    </w:lvl>
+    <w:lvl w:ilvl="5" w:tplc="0409001B" w:tentative="1">
+      <w:start w:val="1"/>
+      <w:numFmt w:val="lowerRoman"/>
+      <w:lvlText w:val="%6."/>
+      <w:lvlJc w:val="right"/>
+      <w:pPr>
+        <w:ind w:left="4320" w:hanging="180"/>
+      </w:pPr>
+    </w:lvl>
+    <w:lvl w:ilvl="6" w:tplc="0409000F" w:tentative="1">
+      <w:start w:val="1"/>
+      <w:numFmt w:val="decimal"/>
+      <w:lvlText w:val="%7."/>
+      <w:lvlJc w:val="left"/>
+      <w:pPr>
+        <w:ind w:left="5040" w:hanging="360"/>
+      </w:pPr>
+    </w:lvl>
+    <w:lvl w:ilvl="7" w:tplc="04090019" w:tentative="1">
+      <w:start w:val="1"/>
+      <w:numFmt w:val="lowerLetter"/>
+      <w:lvlText w:val="%8."/>
+      <w:lvlJc w:val="left"/>
+      <w:pPr>
+        <w:ind w:left="5760" w:hanging="360"/>
+      </w:pPr>
+    </w:lvl>
+    <w:lvl w:ilvl="8" w:tplc="0409001B" w:tentative="1">
+      <w:start w:val="1"/>
+      <w:numFmt w:val="lowerRoman"/>
+      <w:lvlText w:val="%9."/>
+      <w:lvlJc w:val="right"/>
+      <w:pPr>
+        <w:ind w:left="6480" w:hanging="180"/>
+      </w:pPr>
+    </w:lvl>
+  </w:abstractNum>
+  <w:abstractNum w:abstractNumId="16">
     <w:nsid w:val="63BB5707"/>
     <w:multiLevelType w:val="hybridMultilevel"/>
     <w:tmpl w:val="B2E6CB4A"/>
@@ -2670,7 +3047,7 @@
       </w:pPr>
     </w:lvl>
   </w:abstractNum>
-  <w:abstractNum w:abstractNumId="15">
+  <w:abstractNum w:abstractNumId="17">
     <w:nsid w:val="74AD6660"/>
     <w:multiLevelType w:val="hybridMultilevel"/>
     <w:tmpl w:val="89C011A4"/>
@@ -2814,22 +3191,28 @@
     <w:abstractNumId w:val="0"/>
   </w:num>
   <w:num w:numId="11">
-    <w:abstractNumId w:val="14"/>
+    <w:abstractNumId w:val="16"/>
   </w:num>
   <w:num w:numId="12">
-    <w:abstractNumId w:val="12"/>
+    <w:abstractNumId w:val="13"/>
   </w:num>
   <w:num w:numId="13">
-    <w:abstractNumId w:val="13"/>
+    <w:abstractNumId w:val="14"/>
   </w:num>
   <w:num w:numId="14">
     <w:abstractNumId w:val="11"/>
   </w:num>
   <w:num w:numId="15">
-    <w:abstractNumId w:val="15"/>
+    <w:abstractNumId w:val="17"/>
   </w:num>
   <w:num w:numId="16">
     <w:abstractNumId w:val="10"/>
+  </w:num>
+  <w:num w:numId="17">
+    <w:abstractNumId w:val="12"/>
+  </w:num>
+  <w:num w:numId="18">
+    <w:abstractNumId w:val="15"/>
   </w:num>
 </w:numbering>
 </file>

</xml_diff>